<commit_message>
And it`s already updated!
</commit_message>
<xml_diff>
--- a/Design.docx
+++ b/Design.docx
@@ -12,14 +12,12 @@
           <w:lang w:val="en-US"/>
         </w:rPr>
       </w:pPr>
-      <w:proofErr w:type="spellStart"/>
       <w:r>
         <w:rPr>
           <w:lang w:val="en-US"/>
         </w:rPr>
         <w:t>UFOnetwork</w:t>
       </w:r>
-      <w:proofErr w:type="spellEnd"/>
     </w:p>
     <w:p>
       <w:pPr>
@@ -29,33 +27,11 @@
           <w:lang w:val="en-US"/>
         </w:rPr>
       </w:pPr>
-      <w:proofErr w:type="spellStart"/>
-      <w:r>
-        <w:rPr>
-          <w:lang w:val="en-US"/>
-        </w:rPr>
-        <w:t>UFOnetwork</w:t>
-      </w:r>
-      <w:proofErr w:type="spellEnd"/>
-      <w:r>
-        <w:rPr>
-          <w:lang w:val="en-US"/>
-        </w:rPr>
-        <w:t xml:space="preserve"> – web-application, that allows </w:t>
-      </w:r>
-      <w:proofErr w:type="spellStart"/>
-      <w:r>
-        <w:rPr>
-          <w:lang w:val="en-US"/>
-        </w:rPr>
-        <w:t>it`s</w:t>
-      </w:r>
-      <w:proofErr w:type="spellEnd"/>
-      <w:r>
-        <w:rPr>
-          <w:lang w:val="en-US"/>
-        </w:rPr>
-        <w:t xml:space="preserve"> users to </w:t>
+      <w:r>
+        <w:rPr>
+          <w:lang w:val="en-US"/>
+        </w:rPr>
+        <w:t xml:space="preserve">UFOnetwork – web-application, that allows it`s users to </w:t>
       </w:r>
       <w:r>
         <w:rPr>
@@ -103,21 +79,7 @@
         <w:rPr>
           <w:lang w:val="en-US"/>
         </w:rPr>
-        <w:t>User create his/her/</w:t>
-      </w:r>
-      <w:proofErr w:type="spellStart"/>
-      <w:r>
-        <w:rPr>
-          <w:lang w:val="en-US"/>
-        </w:rPr>
-        <w:t>it`s</w:t>
-      </w:r>
-      <w:proofErr w:type="spellEnd"/>
-      <w:r>
-        <w:rPr>
-          <w:lang w:val="en-US"/>
-        </w:rPr>
-        <w:t xml:space="preserve"> own profile page when register with unique login and password. User`s profile contain name, race, age, sex. User can join any group or create his own, live messages there, delete his messages and leave groups or even delete them, if he owns this group.</w:t>
+        <w:t>User create his/her/it`s own profile page when register with unique login and password. User`s profile contain name, race, age, sex. User can join any group or create his own, live messages there, delete his messages and leave groups or even delete them, if he owns this group.</w:t>
       </w:r>
       <w:r>
         <w:rPr>
@@ -153,35 +115,7 @@
         <w:rPr>
           <w:lang w:val="en-US"/>
         </w:rPr>
-        <w:t xml:space="preserve">Users can join or create any groups they want. Group has </w:t>
-      </w:r>
-      <w:proofErr w:type="spellStart"/>
-      <w:r>
-        <w:rPr>
-          <w:lang w:val="en-US"/>
-        </w:rPr>
-        <w:t>it`s</w:t>
-      </w:r>
-      <w:proofErr w:type="spellEnd"/>
-      <w:r>
-        <w:rPr>
-          <w:lang w:val="en-US"/>
-        </w:rPr>
-        <w:t xml:space="preserve"> name and link to </w:t>
-      </w:r>
-      <w:proofErr w:type="spellStart"/>
-      <w:r>
-        <w:rPr>
-          <w:lang w:val="en-US"/>
-        </w:rPr>
-        <w:t>it`s</w:t>
-      </w:r>
-      <w:proofErr w:type="spellEnd"/>
-      <w:r>
-        <w:rPr>
-          <w:lang w:val="en-US"/>
-        </w:rPr>
-        <w:t xml:space="preserve"> owner and contain messages that was leaved in it by users and field to leave new messages.</w:t>
+        <w:t>Users can join or create any groups they want. Group has it`s name and link to it`s owner and contain messages that was leaved in it by users and field to leave new messages.</w:t>
       </w:r>
     </w:p>
     <w:p>
@@ -302,14 +236,12 @@
         </w:rPr>
         <w:t xml:space="preserve">Id – unique </w:t>
       </w:r>
-      <w:proofErr w:type="spellStart"/>
       <w:r>
         <w:rPr>
           <w:lang w:val="en-US"/>
         </w:rPr>
         <w:t>identificator</w:t>
       </w:r>
-      <w:proofErr w:type="spellEnd"/>
       <w:r>
         <w:rPr>
           <w:lang w:val="en-US"/>
@@ -446,21 +378,7 @@
         <w:rPr>
           <w:lang w:val="en-US"/>
         </w:rPr>
-        <w:t xml:space="preserve">Race – user`s race. </w:t>
-      </w:r>
-      <w:proofErr w:type="spellStart"/>
-      <w:r>
-        <w:rPr>
-          <w:lang w:val="en-US"/>
-        </w:rPr>
-        <w:t>Choosed</w:t>
-      </w:r>
-      <w:proofErr w:type="spellEnd"/>
-      <w:r>
-        <w:rPr>
-          <w:lang w:val="en-US"/>
-        </w:rPr>
-        <w:t xml:space="preserve"> or created at registration.</w:t>
+        <w:t>Race – user`s race. Choosed or created at registration.</w:t>
       </w:r>
     </w:p>
     <w:p>
@@ -542,19 +460,11 @@
         </w:rPr>
         <w:t xml:space="preserve">User-Group (participant) – many </w:t>
       </w:r>
-      <w:proofErr w:type="gramStart"/>
-      <w:r>
-        <w:rPr>
-          <w:lang w:val="en-US"/>
-        </w:rPr>
-        <w:t>to</w:t>
-      </w:r>
-      <w:proofErr w:type="gramEnd"/>
-      <w:r>
-        <w:rPr>
-          <w:lang w:val="en-US"/>
-        </w:rPr>
-        <w:t xml:space="preserve"> many.</w:t>
+      <w:r>
+        <w:rPr>
+          <w:lang w:val="en-US"/>
+        </w:rPr>
+        <w:t>to many.</w:t>
       </w:r>
     </w:p>
     <w:p>
@@ -646,14 +556,12 @@
         </w:rPr>
         <w:t xml:space="preserve">Id – unique </w:t>
       </w:r>
-      <w:proofErr w:type="spellStart"/>
       <w:r>
         <w:rPr>
           <w:lang w:val="en-US"/>
         </w:rPr>
         <w:t>identificator</w:t>
       </w:r>
-      <w:proofErr w:type="spellEnd"/>
       <w:r>
         <w:rPr>
           <w:lang w:val="en-US"/>
@@ -774,21 +682,7 @@
         <w:rPr>
           <w:lang w:val="en-US"/>
         </w:rPr>
-        <w:t xml:space="preserve">User-Group (participant) – many </w:t>
-      </w:r>
-      <w:proofErr w:type="gramStart"/>
-      <w:r>
-        <w:rPr>
-          <w:lang w:val="en-US"/>
-        </w:rPr>
-        <w:t>to</w:t>
-      </w:r>
-      <w:proofErr w:type="gramEnd"/>
-      <w:r>
-        <w:rPr>
-          <w:lang w:val="en-US"/>
-        </w:rPr>
-        <w:t xml:space="preserve"> many.</w:t>
+        <w:t>User-Group (participant) – many to many.</w:t>
       </w:r>
     </w:p>
     <w:p>
@@ -869,14 +763,12 @@
         </w:rPr>
         <w:t xml:space="preserve">Id – unique </w:t>
       </w:r>
-      <w:proofErr w:type="spellStart"/>
       <w:r>
         <w:rPr>
           <w:lang w:val="en-US"/>
         </w:rPr>
         <w:t>identificator</w:t>
       </w:r>
-      <w:proofErr w:type="spellEnd"/>
       <w:r>
         <w:rPr>
           <w:lang w:val="en-US"/>
@@ -923,21 +815,7 @@
         <w:rPr>
           <w:lang w:val="en-US"/>
         </w:rPr>
-        <w:t xml:space="preserve">Date of </w:t>
-      </w:r>
-      <w:proofErr w:type="spellStart"/>
-      <w:r>
-        <w:rPr>
-          <w:lang w:val="en-US"/>
-        </w:rPr>
-        <w:t>submition</w:t>
-      </w:r>
-      <w:proofErr w:type="spellEnd"/>
-      <w:r>
-        <w:rPr>
-          <w:lang w:val="en-US"/>
-        </w:rPr>
-        <w:t xml:space="preserve"> </w:t>
+        <w:t xml:space="preserve">Date of submition </w:t>
       </w:r>
       <w:r>
         <w:rPr>
@@ -1139,14 +1017,12 @@
         </w:rPr>
         <w:t xml:space="preserve">Id – unique </w:t>
       </w:r>
-      <w:proofErr w:type="spellStart"/>
       <w:r>
         <w:rPr>
           <w:lang w:val="en-US"/>
         </w:rPr>
         <w:t>identificator</w:t>
       </w:r>
-      <w:proofErr w:type="spellEnd"/>
       <w:r>
         <w:rPr>
           <w:lang w:val="en-US"/>
@@ -1446,7 +1322,6 @@
           <w:rStyle w:val="20"/>
         </w:rPr>
       </w:pPr>
-      <w:proofErr w:type="spellStart"/>
       <w:r>
         <w:rPr>
           <w:rStyle w:val="20"/>
@@ -1454,7 +1329,6 @@
         <w:lastRenderedPageBreak/>
         <w:t>Registration</w:t>
       </w:r>
-      <w:proofErr w:type="spellEnd"/>
     </w:p>
     <w:p>
       <w:pPr>
@@ -1608,55 +1482,13 @@
         <w:rPr>
           <w:lang w:val="en-US"/>
         </w:rPr>
-        <w:t xml:space="preserve">Race </w:t>
-      </w:r>
-      <w:proofErr w:type="gramStart"/>
-      <w:r>
-        <w:rPr>
-          <w:lang w:val="en-US"/>
-        </w:rPr>
-        <w:t>can be selected</w:t>
-      </w:r>
-      <w:proofErr w:type="gramEnd"/>
-      <w:r>
-        <w:rPr>
-          <w:lang w:val="en-US"/>
-        </w:rPr>
-        <w:t xml:space="preserve"> from existing or new one added.</w:t>
-      </w:r>
-      <w:r>
-        <w:rPr>
-          <w:lang w:val="en-US"/>
-        </w:rPr>
-        <w:t xml:space="preserve"> If user want to add his own race, choose menu </w:t>
-      </w:r>
-      <w:proofErr w:type="gramStart"/>
-      <w:r>
-        <w:rPr>
-          <w:lang w:val="en-US"/>
-        </w:rPr>
-        <w:t>will be replaced</w:t>
-      </w:r>
-      <w:proofErr w:type="gramEnd"/>
-      <w:r>
-        <w:rPr>
-          <w:lang w:val="en-US"/>
-        </w:rPr>
-        <w:t xml:space="preserve"> with text field. After </w:t>
-      </w:r>
-      <w:proofErr w:type="spellStart"/>
-      <w:r>
-        <w:rPr>
-          <w:lang w:val="en-US"/>
-        </w:rPr>
-        <w:t>submition</w:t>
-      </w:r>
-      <w:proofErr w:type="spellEnd"/>
-      <w:r>
-        <w:rPr>
-          <w:lang w:val="en-US"/>
-        </w:rPr>
-        <w:t xml:space="preserve"> of registration form, race </w:t>
+        <w:t>Race can be selected from existing or new one added.</w:t>
+      </w:r>
+      <w:r>
+        <w:rPr>
+          <w:lang w:val="en-US"/>
+        </w:rPr>
+        <w:t xml:space="preserve"> If user want to add his own race, choose menu will be replaced with text field. After submition of registration form, race </w:t>
       </w:r>
       <w:r>
         <w:rPr>
@@ -1694,21 +1526,7 @@
         <w:rPr>
           <w:lang w:val="en-US"/>
         </w:rPr>
-        <w:t xml:space="preserve">Unacceptable symbols </w:t>
-      </w:r>
-      <w:proofErr w:type="gramStart"/>
-      <w:r>
-        <w:rPr>
-          <w:lang w:val="en-US"/>
-        </w:rPr>
-        <w:t>must be highlighted</w:t>
-      </w:r>
-      <w:proofErr w:type="gramEnd"/>
-      <w:r>
-        <w:rPr>
-          <w:lang w:val="en-US"/>
-        </w:rPr>
-        <w:t xml:space="preserve">. </w:t>
+        <w:t xml:space="preserve">Unacceptable symbols must be highlighted. </w:t>
       </w:r>
     </w:p>
     <w:p>
@@ -1884,13 +1702,8 @@
           <w:lang w:val="en-US"/>
         </w:rPr>
       </w:pPr>
-      <w:proofErr w:type="spellStart"/>
-      <w:r>
-        <w:t>Figure</w:t>
-      </w:r>
-      <w:proofErr w:type="spellEnd"/>
-      <w:r>
-        <w:t xml:space="preserve"> </w:t>
+      <w:r>
+        <w:t xml:space="preserve">Figure </w:t>
       </w:r>
       <w:r>
         <w:fldChar w:fldCharType="begin"/>
@@ -1946,21 +1759,7 @@
         <w:rPr>
           <w:lang w:val="en-US"/>
         </w:rPr>
-        <w:t>Special symbols: *(any number of symbols missed)</w:t>
-      </w:r>
-      <w:proofErr w:type="gramStart"/>
-      <w:r>
-        <w:rPr>
-          <w:lang w:val="en-US"/>
-        </w:rPr>
-        <w:t>, ?</w:t>
-      </w:r>
-      <w:proofErr w:type="gramEnd"/>
-      <w:r>
-        <w:rPr>
-          <w:lang w:val="en-US"/>
-        </w:rPr>
-        <w:t>(one symbol missed)</w:t>
+        <w:t>Special symbols: *(any number of symbols missed), ?(one symbol missed)</w:t>
       </w:r>
     </w:p>
     <w:p>
@@ -1976,21 +1775,7 @@
         <w:rPr>
           <w:lang w:val="en-US"/>
         </w:rPr>
-        <w:t xml:space="preserve">Unacceptable symbols </w:t>
-      </w:r>
-      <w:proofErr w:type="gramStart"/>
-      <w:r>
-        <w:rPr>
-          <w:lang w:val="en-US"/>
-        </w:rPr>
-        <w:t>must be highlighted</w:t>
-      </w:r>
-      <w:proofErr w:type="gramEnd"/>
-      <w:r>
-        <w:rPr>
-          <w:lang w:val="en-US"/>
-        </w:rPr>
-        <w:t xml:space="preserve">. </w:t>
+        <w:t xml:space="preserve">Unacceptable symbols must be highlighted. </w:t>
       </w:r>
     </w:p>
     <w:p>
@@ -2204,14 +1989,12 @@
         </w:rPr>
         <w:t xml:space="preserve">Figure </w:t>
       </w:r>
-      <w:proofErr w:type="gramStart"/>
       <w:r>
         <w:rPr>
           <w:lang w:val="en-US"/>
         </w:rPr>
         <w:t>6</w:t>
       </w:r>
-      <w:proofErr w:type="gramEnd"/>
       <w:r>
         <w:rPr>
           <w:lang w:val="en-US"/>
@@ -2264,21 +2047,7 @@
         <w:rPr>
           <w:lang w:val="en-US"/>
         </w:rPr>
-        <w:t xml:space="preserve">Button "Return" opens previous page with opened search form, filled with parameters, that </w:t>
-      </w:r>
-      <w:proofErr w:type="gramStart"/>
-      <w:r>
-        <w:rPr>
-          <w:lang w:val="en-US"/>
-        </w:rPr>
-        <w:t>was used</w:t>
-      </w:r>
-      <w:proofErr w:type="gramEnd"/>
-      <w:r>
-        <w:rPr>
-          <w:lang w:val="en-US"/>
-        </w:rPr>
-        <w:t xml:space="preserve"> to open this search result.</w:t>
+        <w:t>Button "Return" opens previous page with opened search form, filled with parameters, that was used to open this search result.</w:t>
       </w:r>
     </w:p>
     <w:p>
@@ -2295,160 +2064,110 @@
         </w:rPr>
         <w:t xml:space="preserve">a) </w:t>
       </w:r>
-      <w:proofErr w:type="spellStart"/>
       <w:r>
         <w:rPr>
           <w:rStyle w:val="30"/>
         </w:rPr>
-        <w:t>User</w:t>
-      </w:r>
-      <w:proofErr w:type="spellEnd"/>
-      <w:r>
-        <w:rPr>
-          <w:rStyle w:val="30"/>
+        <w:t>User search results:</w:t>
+      </w:r>
+    </w:p>
+    <w:p>
+      <w:pPr>
+        <w:spacing w:after="0" w:line="360" w:lineRule="auto"/>
+        <w:ind w:firstLine="567"/>
+        <w:jc w:val="both"/>
+        <w:rPr>
+          <w:lang w:val="en-US"/>
+        </w:rPr>
+      </w:pPr>
+      <w:r>
+        <w:rPr>
+          <w:lang w:val="en-US"/>
+        </w:rPr>
+        <w:t>List of users. Users shown as they profile photo</w:t>
+      </w:r>
+      <w:r>
+        <w:rPr>
+          <w:lang w:val="en-US"/>
+        </w:rPr>
+        <w:t xml:space="preserve"> (if we use them)</w:t>
+      </w:r>
+      <w:r>
+        <w:rPr>
+          <w:lang w:val="en-US"/>
+        </w:rPr>
+        <w:t xml:space="preserve"> and name - in any case, highlighted parameters related to search parameters - if this parameters used in search request. </w:t>
+      </w:r>
+    </w:p>
+    <w:p>
+      <w:pPr>
+        <w:spacing w:after="0" w:line="360" w:lineRule="auto"/>
+        <w:ind w:firstLine="567"/>
+        <w:jc w:val="both"/>
+        <w:rPr>
+          <w:lang w:val="en-US"/>
+        </w:rPr>
+      </w:pPr>
+      <w:r>
+        <w:rPr>
+          <w:lang w:val="en-US"/>
+        </w:rPr>
+        <w:t>Mouse click open user profile.</w:t>
+      </w:r>
+    </w:p>
+    <w:p>
+      <w:pPr>
+        <w:pStyle w:val="3"/>
+        <w:ind w:firstLine="567"/>
+        <w:rPr>
+          <w:lang w:val="en-US"/>
+        </w:rPr>
+      </w:pPr>
+      <w:r>
+        <w:rPr>
+          <w:lang w:val="en-US"/>
+        </w:rPr>
+        <w:t>b) Group search result:</w:t>
+      </w:r>
+    </w:p>
+    <w:p>
+      <w:pPr>
+        <w:spacing w:after="0" w:line="360" w:lineRule="auto"/>
+        <w:ind w:firstLine="567"/>
+        <w:jc w:val="both"/>
+        <w:rPr>
+          <w:lang w:val="en-US"/>
+        </w:rPr>
+      </w:pPr>
+      <w:r>
+        <w:rPr>
+          <w:lang w:val="en-US"/>
+        </w:rPr>
+        <w:t>List of groups. Groups shown as they profile photo</w:t>
+      </w:r>
+      <w:r>
+        <w:rPr>
+          <w:lang w:val="en-US"/>
         </w:rPr>
         <w:t xml:space="preserve"> </w:t>
       </w:r>
-      <w:proofErr w:type="spellStart"/>
-      <w:r>
-        <w:rPr>
-          <w:rStyle w:val="30"/>
-        </w:rPr>
-        <w:t>search</w:t>
-      </w:r>
-      <w:proofErr w:type="spellEnd"/>
-      <w:r>
-        <w:rPr>
-          <w:rStyle w:val="30"/>
+      <w:r>
+        <w:rPr>
+          <w:lang w:val="en-US"/>
+        </w:rPr>
+        <w:t>(if we use them)</w:t>
+      </w:r>
+      <w:r>
+        <w:rPr>
+          <w:lang w:val="en-US"/>
         </w:rPr>
         <w:t xml:space="preserve"> </w:t>
       </w:r>
-      <w:proofErr w:type="spellStart"/>
-      <w:r>
-        <w:rPr>
-          <w:rStyle w:val="30"/>
-        </w:rPr>
-        <w:t>results</w:t>
-      </w:r>
-      <w:proofErr w:type="spellEnd"/>
-      <w:r>
-        <w:rPr>
-          <w:rStyle w:val="30"/>
-        </w:rPr>
-        <w:t>:</w:t>
-      </w:r>
-    </w:p>
-    <w:p>
-      <w:pPr>
-        <w:spacing w:after="0" w:line="360" w:lineRule="auto"/>
-        <w:ind w:firstLine="567"/>
-        <w:jc w:val="both"/>
-        <w:rPr>
-          <w:lang w:val="en-US"/>
-        </w:rPr>
-      </w:pPr>
-      <w:r>
-        <w:rPr>
-          <w:lang w:val="en-US"/>
-        </w:rPr>
-        <w:t>List of users. Users shown as they profile photo</w:t>
-      </w:r>
-      <w:r>
-        <w:rPr>
-          <w:lang w:val="en-US"/>
-        </w:rPr>
-        <w:t xml:space="preserve"> (if we use them)</w:t>
-      </w:r>
-      <w:r>
-        <w:rPr>
-          <w:lang w:val="en-US"/>
-        </w:rPr>
-        <w:t xml:space="preserve"> and name - in any case, highlighted parameters related to search parameters - if this parameters used in search request. </w:t>
-      </w:r>
-    </w:p>
-    <w:p>
-      <w:pPr>
-        <w:spacing w:after="0" w:line="360" w:lineRule="auto"/>
-        <w:ind w:firstLine="567"/>
-        <w:jc w:val="both"/>
-        <w:rPr>
-          <w:lang w:val="en-US"/>
-        </w:rPr>
-      </w:pPr>
-      <w:r>
-        <w:rPr>
-          <w:lang w:val="en-US"/>
-        </w:rPr>
-        <w:t>Mouse click open user profile.</w:t>
-      </w:r>
-    </w:p>
-    <w:p>
-      <w:pPr>
-        <w:pStyle w:val="3"/>
-        <w:ind w:firstLine="567"/>
-        <w:rPr>
-          <w:lang w:val="en-US"/>
-        </w:rPr>
-      </w:pPr>
-      <w:r>
-        <w:rPr>
-          <w:lang w:val="en-US"/>
-        </w:rPr>
-        <w:t>b) Group search result:</w:t>
-      </w:r>
-    </w:p>
-    <w:p>
-      <w:pPr>
-        <w:spacing w:after="0" w:line="360" w:lineRule="auto"/>
-        <w:ind w:firstLine="567"/>
-        <w:jc w:val="both"/>
-        <w:rPr>
-          <w:lang w:val="en-US"/>
-        </w:rPr>
-      </w:pPr>
-      <w:r>
-        <w:rPr>
-          <w:lang w:val="en-US"/>
-        </w:rPr>
-        <w:t>List of groups. Groups shown as they profile photo</w:t>
-      </w:r>
-      <w:r>
-        <w:rPr>
-          <w:lang w:val="en-US"/>
-        </w:rPr>
-        <w:t xml:space="preserve"> </w:t>
-      </w:r>
-      <w:r>
-        <w:rPr>
-          <w:lang w:val="en-US"/>
-        </w:rPr>
-        <w:t>(if we use them</w:t>
-      </w:r>
-      <w:proofErr w:type="gramStart"/>
-      <w:r>
-        <w:rPr>
-          <w:lang w:val="en-US"/>
-        </w:rPr>
-        <w:t>)</w:t>
-      </w:r>
-      <w:r>
-        <w:rPr>
-          <w:lang w:val="en-US"/>
-        </w:rPr>
-        <w:t xml:space="preserve"> </w:t>
-      </w:r>
-      <w:r>
-        <w:rPr>
-          <w:lang w:val="en-US"/>
-        </w:rPr>
-        <w:t xml:space="preserve"> and</w:t>
-      </w:r>
-      <w:proofErr w:type="gramEnd"/>
-      <w:r>
-        <w:rPr>
-          <w:lang w:val="en-US"/>
-        </w:rPr>
-        <w:t xml:space="preserve"> name - in any case, highlighted parameters related to search parameters - if this parameters used in search request.</w:t>
+      <w:r>
+        <w:rPr>
+          <w:lang w:val="en-US"/>
+        </w:rPr>
+        <w:t xml:space="preserve"> and name - in any case, highlighted parameters related to search parameters - if this parameters used in search request.</w:t>
       </w:r>
     </w:p>
     <w:p>
@@ -2562,14 +2281,12 @@
         </w:rPr>
         <w:t xml:space="preserve">Figure </w:t>
       </w:r>
-      <w:proofErr w:type="gramStart"/>
       <w:r>
         <w:rPr>
           <w:lang w:val="en-US"/>
         </w:rPr>
         <w:t>7</w:t>
       </w:r>
-      <w:proofErr w:type="gramEnd"/>
       <w:r>
         <w:rPr>
           <w:lang w:val="en-US"/>
@@ -2671,14 +2388,12 @@
           <w:rStyle w:val="20"/>
         </w:rPr>
       </w:pPr>
-      <w:proofErr w:type="spellStart"/>
       <w:r>
         <w:rPr>
           <w:rStyle w:val="20"/>
         </w:rPr>
         <w:t>Group</w:t>
       </w:r>
-      <w:proofErr w:type="spellEnd"/>
     </w:p>
     <w:p>
       <w:pPr>
@@ -2745,14 +2460,12 @@
         </w:rPr>
         <w:t xml:space="preserve">Figure </w:t>
       </w:r>
-      <w:proofErr w:type="gramStart"/>
       <w:r>
         <w:rPr>
           <w:lang w:val="en-US"/>
         </w:rPr>
         <w:t>8</w:t>
       </w:r>
-      <w:proofErr w:type="gramEnd"/>
       <w:r>
         <w:rPr>
           <w:lang w:val="en-US"/>
@@ -2785,21 +2498,19 @@
         <w:rPr>
           <w:lang w:val="en-US"/>
         </w:rPr>
-        <w:t xml:space="preserve">On group </w:t>
-      </w:r>
-      <w:proofErr w:type="gramStart"/>
-      <w:r>
-        <w:rPr>
-          <w:lang w:val="en-US"/>
-        </w:rPr>
-        <w:t>page</w:t>
-      </w:r>
-      <w:proofErr w:type="gramEnd"/>
-      <w:r>
-        <w:rPr>
-          <w:lang w:val="en-US"/>
-        </w:rPr>
-        <w:t xml:space="preserve"> any user can see: group picture, owner name (and link), list of participants, posted messages with name of writer and date.</w:t>
+        <w:t xml:space="preserve">On group page any </w:t>
+      </w:r>
+      <w:r>
+        <w:rPr>
+          <w:lang w:val="en-US"/>
+        </w:rPr>
+        <w:t>visitor</w:t>
+      </w:r>
+      <w:r>
+        <w:rPr>
+          <w:lang w:val="en-US"/>
+        </w:rPr>
+        <w:t xml:space="preserve"> can see: group picture, owner name (and link), list of participants, posted messages with name of writer and date.</w:t>
       </w:r>
     </w:p>
     <w:p>
@@ -2815,21 +2526,31 @@
         <w:rPr>
           <w:lang w:val="en-US"/>
         </w:rPr>
-        <w:t xml:space="preserve">Authorized user additional can see and </w:t>
-      </w:r>
-      <w:proofErr w:type="gramStart"/>
-      <w:r>
-        <w:rPr>
-          <w:lang w:val="en-US"/>
-        </w:rPr>
-        <w:t>use:</w:t>
-      </w:r>
-      <w:proofErr w:type="gramEnd"/>
-      <w:r>
-        <w:rPr>
-          <w:lang w:val="en-US"/>
-        </w:rPr>
-        <w:t xml:space="preserve"> field to write message, button to post message, button to delete message on his posted messages.</w:t>
+        <w:t>User</w:t>
+      </w:r>
+      <w:r>
+        <w:rPr>
+          <w:lang w:val="en-US"/>
+        </w:rPr>
+        <w:t xml:space="preserve"> </w:t>
+      </w:r>
+      <w:r>
+        <w:rPr>
+          <w:lang w:val="en-US"/>
+        </w:rPr>
+        <w:t>additional</w:t>
+      </w:r>
+      <w:r>
+        <w:rPr>
+          <w:lang w:val="en-US"/>
+        </w:rPr>
+        <w:t>ly</w:t>
+      </w:r>
+      <w:r>
+        <w:rPr>
+          <w:lang w:val="en-US"/>
+        </w:rPr>
+        <w:t xml:space="preserve"> can see and use: field to write message, button to post message, button to delete message on his posted messages.</w:t>
       </w:r>
     </w:p>
     <w:p>
@@ -2845,22 +2566,28 @@
         <w:rPr>
           <w:lang w:val="en-US"/>
         </w:rPr>
-        <w:t xml:space="preserve">Group owner additional can see and </w:t>
-      </w:r>
-      <w:proofErr w:type="gramStart"/>
-      <w:r>
-        <w:rPr>
-          <w:lang w:val="en-US"/>
-        </w:rPr>
-        <w:t>use:</w:t>
-      </w:r>
-      <w:proofErr w:type="gramEnd"/>
-      <w:r>
-        <w:rPr>
-          <w:lang w:val="en-US"/>
-        </w:rPr>
-        <w:t xml:space="preserve"> settings button, button to exclude selected user, button to delete message on any posted message.</w:t>
-      </w:r>
+        <w:t>Group owner additional</w:t>
+      </w:r>
+      <w:r>
+        <w:rPr>
+          <w:lang w:val="en-US"/>
+        </w:rPr>
+        <w:t>ly</w:t>
+      </w:r>
+      <w:r>
+        <w:rPr>
+          <w:lang w:val="en-US"/>
+        </w:rPr>
+        <w:t xml:space="preserve"> can see and use: settings button, button to exclude selected user, button to delete message on any posted message.</w:t>
+      </w:r>
+      <w:r>
+        <w:rPr>
+          <w:lang w:val="en-US"/>
+        </w:rPr>
+        <w:t xml:space="preserve"> If Group owner leave group – group deletes. </w:t>
+      </w:r>
+      <w:bookmarkStart w:id="0" w:name="_GoBack"/>
+      <w:bookmarkEnd w:id="0"/>
     </w:p>
     <w:p>
       <w:pPr>
@@ -2871,28 +2598,144 @@
           <w:lang w:val="en-US"/>
         </w:rPr>
       </w:pPr>
-      <w:proofErr w:type="spellStart"/>
       <w:r>
         <w:rPr>
           <w:rStyle w:val="20"/>
         </w:rPr>
-        <w:t>Profile</w:t>
-      </w:r>
-      <w:proofErr w:type="spellEnd"/>
+        <w:t>Profile settings</w:t>
+      </w:r>
+    </w:p>
+    <w:p>
+      <w:pPr>
+        <w:spacing w:after="0" w:line="360" w:lineRule="auto"/>
+        <w:ind w:firstLine="567"/>
+        <w:jc w:val="both"/>
+        <w:rPr>
+          <w:lang w:val="en-US"/>
+        </w:rPr>
+      </w:pPr>
+      <w:r>
+        <w:rPr>
+          <w:lang w:val="en-US"/>
+        </w:rPr>
+        <w:t>Contain editable text fields with login, name, age and button "edit". Fields filled with current information. Modification of this information and click on "edit" button replace current information with new one.</w:t>
+      </w:r>
+    </w:p>
+    <w:p>
+      <w:pPr>
+        <w:spacing w:after="0" w:line="360" w:lineRule="auto"/>
+        <w:ind w:firstLine="567"/>
+        <w:jc w:val="both"/>
+        <w:rPr>
+          <w:lang w:val="en-US"/>
+        </w:rPr>
+      </w:pPr>
+      <w:r>
+        <w:rPr>
+          <w:lang w:val="en-US"/>
+        </w:rPr>
+        <w:t>Contain button "Change password", that opens pop-up window, that asks for old password, new one and confirmation of new password.</w:t>
+      </w:r>
+    </w:p>
+    <w:p>
+      <w:pPr>
+        <w:spacing w:after="0" w:line="360" w:lineRule="auto"/>
+        <w:ind w:firstLine="567"/>
+        <w:jc w:val="both"/>
+        <w:rPr>
+          <w:lang w:val="en-US"/>
+        </w:rPr>
+      </w:pPr>
+      <w:r>
+        <w:rPr>
+          <w:lang w:val="en-US"/>
+        </w:rPr>
+        <w:t>Contain current profile picture</w:t>
+      </w:r>
+      <w:r>
+        <w:rPr>
+          <w:lang w:val="en-US"/>
+        </w:rPr>
+        <w:t xml:space="preserve"> </w:t>
+      </w:r>
+      <w:r>
+        <w:rPr>
+          <w:lang w:val="en-US"/>
+        </w:rPr>
+        <w:t>(if we use them)</w:t>
+      </w:r>
+      <w:r>
+        <w:rPr>
+          <w:lang w:val="en-US"/>
+        </w:rPr>
+        <w:t xml:space="preserve"> and button to update it.</w:t>
+      </w:r>
+    </w:p>
+    <w:p>
+      <w:pPr>
+        <w:spacing w:after="0" w:line="360" w:lineRule="auto"/>
+        <w:ind w:firstLine="567"/>
+        <w:jc w:val="center"/>
+        <w:rPr>
+          <w:lang w:val="en-US"/>
+        </w:rPr>
+      </w:pPr>
       <w:r>
         <w:rPr>
           <w:rStyle w:val="20"/>
         </w:rPr>
+        <w:t>Group settings</w:t>
+      </w:r>
+    </w:p>
+    <w:p>
+      <w:pPr>
+        <w:spacing w:after="0" w:line="360" w:lineRule="auto"/>
+        <w:ind w:firstLine="567"/>
+        <w:jc w:val="both"/>
+        <w:rPr>
+          <w:lang w:val="en-US"/>
+        </w:rPr>
+      </w:pPr>
+      <w:r>
+        <w:rPr>
+          <w:lang w:val="en-US"/>
+        </w:rPr>
+        <w:t>Contain editable text fields with name filled with current information and button "edit". Modification of this information and click on "edit" button replace current information with new one.</w:t>
+      </w:r>
+    </w:p>
+    <w:p>
+      <w:pPr>
+        <w:spacing w:after="0" w:line="360" w:lineRule="auto"/>
+        <w:ind w:firstLine="567"/>
+        <w:jc w:val="both"/>
+        <w:rPr>
+          <w:lang w:val="en-US"/>
+        </w:rPr>
+      </w:pPr>
+      <w:r>
+        <w:rPr>
+          <w:lang w:val="en-US"/>
+        </w:rPr>
+        <w:t>Contain current group picture</w:t>
+      </w:r>
+      <w:r>
+        <w:rPr>
+          <w:lang w:val="en-US"/>
+        </w:rPr>
         <w:t xml:space="preserve"> </w:t>
       </w:r>
-      <w:proofErr w:type="spellStart"/>
-      <w:r>
-        <w:rPr>
-          <w:rStyle w:val="20"/>
-        </w:rPr>
-        <w:t>settings</w:t>
-      </w:r>
-      <w:proofErr w:type="spellEnd"/>
+      <w:r>
+        <w:rPr>
+          <w:lang w:val="en-US"/>
+        </w:rPr>
+        <w:t>(if we use them)</w:t>
+      </w:r>
+      <w:r>
+        <w:rPr>
+          <w:lang w:val="en-US"/>
+        </w:rPr>
+        <w:t xml:space="preserve"> and button to update it.</w:t>
+      </w:r>
     </w:p>
     <w:p>
       <w:pPr>
@@ -2907,183 +2750,7 @@
         <w:rPr>
           <w:lang w:val="en-US"/>
         </w:rPr>
-        <w:t>Contain editable text fields with login, name, age and button "edit". Fields filled with current information. Modification of this information and click on "edit" button replace current information with new one.</w:t>
-      </w:r>
-    </w:p>
-    <w:p>
-      <w:pPr>
-        <w:spacing w:after="0" w:line="360" w:lineRule="auto"/>
-        <w:ind w:firstLine="567"/>
-        <w:jc w:val="both"/>
-        <w:rPr>
-          <w:lang w:val="en-US"/>
-        </w:rPr>
-      </w:pPr>
-      <w:r>
-        <w:rPr>
-          <w:lang w:val="en-US"/>
-        </w:rPr>
-        <w:t xml:space="preserve">Contain button "Change password", that opens pop-up </w:t>
-      </w:r>
-      <w:proofErr w:type="gramStart"/>
-      <w:r>
-        <w:rPr>
-          <w:lang w:val="en-US"/>
-        </w:rPr>
-        <w:t>window, that</w:t>
-      </w:r>
-      <w:proofErr w:type="gramEnd"/>
-      <w:r>
-        <w:rPr>
-          <w:lang w:val="en-US"/>
-        </w:rPr>
-        <w:t xml:space="preserve"> asks for old password, new one and confirmation of new password.</w:t>
-      </w:r>
-    </w:p>
-    <w:p>
-      <w:pPr>
-        <w:spacing w:after="0" w:line="360" w:lineRule="auto"/>
-        <w:ind w:firstLine="567"/>
-        <w:jc w:val="both"/>
-        <w:rPr>
-          <w:lang w:val="en-US"/>
-        </w:rPr>
-      </w:pPr>
-      <w:r>
-        <w:rPr>
-          <w:lang w:val="en-US"/>
-        </w:rPr>
-        <w:t>Contain current profile picture</w:t>
-      </w:r>
-      <w:r>
-        <w:rPr>
-          <w:lang w:val="en-US"/>
-        </w:rPr>
-        <w:t xml:space="preserve"> </w:t>
-      </w:r>
-      <w:r>
-        <w:rPr>
-          <w:lang w:val="en-US"/>
-        </w:rPr>
-        <w:t>(if we use them)</w:t>
-      </w:r>
-      <w:r>
-        <w:rPr>
-          <w:lang w:val="en-US"/>
-        </w:rPr>
-        <w:t xml:space="preserve"> and button to update it.</w:t>
-      </w:r>
-    </w:p>
-    <w:p>
-      <w:pPr>
-        <w:spacing w:after="0" w:line="360" w:lineRule="auto"/>
-        <w:ind w:firstLine="567"/>
-        <w:jc w:val="center"/>
-        <w:rPr>
-          <w:lang w:val="en-US"/>
-        </w:rPr>
-      </w:pPr>
-      <w:proofErr w:type="spellStart"/>
-      <w:r>
-        <w:rPr>
-          <w:rStyle w:val="20"/>
-        </w:rPr>
-        <w:t>Group</w:t>
-      </w:r>
-      <w:proofErr w:type="spellEnd"/>
-      <w:r>
-        <w:rPr>
-          <w:rStyle w:val="20"/>
-        </w:rPr>
-        <w:t xml:space="preserve"> </w:t>
-      </w:r>
-      <w:proofErr w:type="spellStart"/>
-      <w:r>
-        <w:rPr>
-          <w:rStyle w:val="20"/>
-        </w:rPr>
-        <w:t>settings</w:t>
-      </w:r>
-      <w:proofErr w:type="spellEnd"/>
-    </w:p>
-    <w:p>
-      <w:pPr>
-        <w:spacing w:after="0" w:line="360" w:lineRule="auto"/>
-        <w:ind w:firstLine="567"/>
-        <w:jc w:val="both"/>
-        <w:rPr>
-          <w:lang w:val="en-US"/>
-        </w:rPr>
-      </w:pPr>
-      <w:r>
-        <w:rPr>
-          <w:lang w:val="en-US"/>
-        </w:rPr>
-        <w:t>Contain editable text fields with name filled with current information and button "edit". Modification of this information and click on "edit" button replace current information with new one.</w:t>
-      </w:r>
-    </w:p>
-    <w:p>
-      <w:pPr>
-        <w:spacing w:after="0" w:line="360" w:lineRule="auto"/>
-        <w:ind w:firstLine="567"/>
-        <w:jc w:val="both"/>
-        <w:rPr>
-          <w:lang w:val="en-US"/>
-        </w:rPr>
-      </w:pPr>
-      <w:r>
-        <w:rPr>
-          <w:lang w:val="en-US"/>
-        </w:rPr>
-        <w:t>Contain current group picture</w:t>
-      </w:r>
-      <w:r>
-        <w:rPr>
-          <w:lang w:val="en-US"/>
-        </w:rPr>
-        <w:t xml:space="preserve"> </w:t>
-      </w:r>
-      <w:r>
-        <w:rPr>
-          <w:lang w:val="en-US"/>
-        </w:rPr>
-        <w:t>(if we use them)</w:t>
-      </w:r>
-      <w:r>
-        <w:rPr>
-          <w:lang w:val="en-US"/>
-        </w:rPr>
-        <w:t xml:space="preserve"> and button to update it.</w:t>
-      </w:r>
-    </w:p>
-    <w:p>
-      <w:pPr>
-        <w:spacing w:after="0" w:line="360" w:lineRule="auto"/>
-        <w:ind w:firstLine="567"/>
-        <w:jc w:val="both"/>
-        <w:rPr>
-          <w:lang w:val="en-US"/>
-        </w:rPr>
-      </w:pPr>
-      <w:r>
-        <w:rPr>
-          <w:lang w:val="en-US"/>
-        </w:rPr>
-        <w:t xml:space="preserve">(Category field, if we use </w:t>
-      </w:r>
-      <w:proofErr w:type="gramStart"/>
-      <w:r>
-        <w:rPr>
-          <w:lang w:val="en-US"/>
-        </w:rPr>
-        <w:t>it,</w:t>
-      </w:r>
-      <w:proofErr w:type="gramEnd"/>
-      <w:r>
-        <w:rPr>
-          <w:lang w:val="en-US"/>
-        </w:rPr>
-        <w:t xml:space="preserve"> and drop-down menu to select)</w:t>
+        <w:t>(Category field, if we use it, and drop-down menu to select)</w:t>
       </w:r>
     </w:p>
     <w:p>
@@ -3169,14 +2836,12 @@
         </w:rPr>
         <w:t xml:space="preserve">Figure </w:t>
       </w:r>
-      <w:proofErr w:type="gramStart"/>
       <w:r>
         <w:rPr>
           <w:lang w:val="en-US"/>
         </w:rPr>
         <w:t>9</w:t>
       </w:r>
-      <w:proofErr w:type="gramEnd"/>
       <w:r>
         <w:rPr>
           <w:lang w:val="en-US"/>
@@ -3255,7 +2920,6 @@
         </w:rPr>
         <w:t xml:space="preserve">Figure </w:t>
       </w:r>
-      <w:proofErr w:type="gramStart"/>
       <w:r>
         <w:rPr>
           <w:lang w:val="en-US"/>
@@ -3266,14 +2930,7 @@
         <w:rPr>
           <w:lang w:val="en-US"/>
         </w:rPr>
-        <w:t xml:space="preserve"> –</w:t>
-      </w:r>
-      <w:proofErr w:type="gramEnd"/>
-      <w:r>
-        <w:rPr>
-          <w:lang w:val="en-US"/>
-        </w:rPr>
-        <w:t xml:space="preserve"> </w:t>
+        <w:t xml:space="preserve"> – </w:t>
       </w:r>
       <w:r>
         <w:rPr>
@@ -3374,8 +3031,6 @@
         </w:rPr>
         <w:t>PostgreSQL</w:t>
       </w:r>
-      <w:bookmarkStart w:id="0" w:name="_GoBack"/>
-      <w:bookmarkEnd w:id="0"/>
     </w:p>
     <w:sectPr>
       <w:pgSz w:w="11906" w:h="16838"/>
@@ -4564,7 +4219,7 @@
 </file>
 
 <file path=customXml/itemProps1.xml><?xml version="1.0" encoding="utf-8"?>
-<ds:datastoreItem xmlns:ds="http://schemas.openxmlformats.org/officeDocument/2006/customXml" ds:itemID="{66AD9FF2-D241-4771-A82B-37429D416972}">
+<ds:datastoreItem xmlns:ds="http://schemas.openxmlformats.org/officeDocument/2006/customXml" ds:itemID="{38C6F584-8562-4756-88D6-D7EC9FB9520E}">
   <ds:schemaRefs>
     <ds:schemaRef ds:uri="http://schemas.openxmlformats.org/officeDocument/2006/bibliography"/>
   </ds:schemaRefs>

</xml_diff>